<commit_message>
Little changes in documentation and printing results.
</commit_message>
<xml_diff>
--- a/Carbon Footprint dokumentacja.docx
+++ b/Carbon Footprint dokumentacja.docx
@@ -295,7 +295,7 @@
             <o:lock v:ext="edit" aspectratio="t"/>
           </v:shapetype>
           <v:shape id="_x0000_i1025" type="#_x0000_t75" style="width:519.75pt;height:464.25pt">
-            <v:imagedata r:id="rId5" o:title="Untitled Diagram"/>
+            <v:imagedata r:id="rId7" o:title="Untitled Diagram"/>
           </v:shape>
         </w:pict>
       </w:r>
@@ -324,11 +324,456 @@
           <w:szCs w:val="28"/>
         </w:rPr>
       </w:pPr>
+      <w:r>
+        <w:rPr>
+          <w:b/>
+          <w:sz w:val="28"/>
+          <w:szCs w:val="28"/>
+        </w:rPr>
+        <w:t xml:space="preserve">Main </w:t>
+      </w:r>
+      <w:r>
+        <w:rPr>
+          <w:sz w:val="28"/>
+          <w:szCs w:val="28"/>
+        </w:rPr>
+        <w:t>– klasa uruchamiająca cały program</w:t>
+      </w:r>
+      <w:r>
+        <w:rPr>
+          <w:sz w:val="28"/>
+          <w:szCs w:val="28"/>
+        </w:rPr>
+        <w:t>.</w:t>
+      </w:r>
+    </w:p>
+    <w:p>
+      <w:pPr>
+        <w:spacing w:after="0"/>
+        <w:ind w:left="703"/>
+        <w:contextualSpacing/>
+        <w:rPr>
+          <w:sz w:val="28"/>
+          <w:szCs w:val="28"/>
+        </w:rPr>
+      </w:pPr>
+      <w:r>
+        <w:rPr>
+          <w:b/>
+          <w:sz w:val="28"/>
+          <w:szCs w:val="28"/>
+        </w:rPr>
+        <w:t xml:space="preserve">FileReader </w:t>
+      </w:r>
+      <w:r>
+        <w:rPr>
+          <w:sz w:val="28"/>
+          <w:szCs w:val="28"/>
+        </w:rPr>
+        <w:t>– klasa wczytująca plik XML do dokumentu, który używany jest podczas tworzenia wszystk</w:t>
+      </w:r>
+      <w:r>
+        <w:rPr>
+          <w:sz w:val="28"/>
+          <w:szCs w:val="28"/>
+        </w:rPr>
+        <w:t>ich obiektów opisanych w pliku.</w:t>
+      </w:r>
     </w:p>
     <w:p>
       <w:pPr>
         <w:ind w:left="705"/>
         <w:rPr>
+          <w:sz w:val="28"/>
+          <w:szCs w:val="28"/>
+        </w:rPr>
+      </w:pPr>
+      <w:r>
+        <w:rPr>
+          <w:sz w:val="28"/>
+          <w:szCs w:val="28"/>
+        </w:rPr>
+        <w:lastRenderedPageBreak/>
+        <w:br/>
+      </w:r>
+      <w:r>
+        <w:rPr>
+          <w:b/>
+          <w:sz w:val="28"/>
+          <w:szCs w:val="28"/>
+        </w:rPr>
+        <w:t xml:space="preserve">ActionCreator </w:t>
+      </w:r>
+      <w:r>
+        <w:rPr>
+          <w:sz w:val="28"/>
+          <w:szCs w:val="28"/>
+        </w:rPr>
+        <w:t>– klasa tworząca wszystkie obiekty opisane w pliku XML.</w:t>
+      </w:r>
+    </w:p>
+    <w:p>
+      <w:pPr>
+        <w:ind w:left="705"/>
+        <w:rPr>
+          <w:sz w:val="28"/>
+          <w:szCs w:val="28"/>
+        </w:rPr>
+      </w:pPr>
+      <w:r>
+        <w:rPr>
+          <w:b/>
+          <w:sz w:val="28"/>
+          <w:szCs w:val="28"/>
+        </w:rPr>
+        <w:t xml:space="preserve">Solver </w:t>
+      </w:r>
+      <w:r>
+        <w:rPr>
+          <w:sz w:val="28"/>
+          <w:szCs w:val="28"/>
+        </w:rPr>
+        <w:t xml:space="preserve">– klasa posiadająca algorytm ewolucyjny, uruchamia go na danych uprzednio stworzonych przez klasę </w:t>
+      </w:r>
+      <w:r>
+        <w:rPr>
+          <w:b/>
+          <w:sz w:val="28"/>
+          <w:szCs w:val="28"/>
+        </w:rPr>
+        <w:t>ActionCreator</w:t>
+      </w:r>
+      <w:r>
+        <w:rPr>
+          <w:b/>
+          <w:sz w:val="28"/>
+          <w:szCs w:val="28"/>
+        </w:rPr>
+        <w:t>.</w:t>
+      </w:r>
+    </w:p>
+    <w:p>
+      <w:pPr>
+        <w:ind w:left="705"/>
+        <w:rPr>
+          <w:sz w:val="28"/>
+          <w:szCs w:val="28"/>
+        </w:rPr>
+      </w:pPr>
+      <w:r>
+        <w:rPr>
+          <w:b/>
+          <w:sz w:val="28"/>
+          <w:szCs w:val="28"/>
+        </w:rPr>
+        <w:t xml:space="preserve">CopyMaker </w:t>
+      </w:r>
+      <w:r>
+        <w:rPr>
+          <w:sz w:val="28"/>
+          <w:szCs w:val="28"/>
+        </w:rPr>
+        <w:t>– klasa tworząca kopie podanych obiektów, ten mechanizm jest potrzebny ponieważ chcemy uniknąć czytania z pliku za każdym razem gdy tworzymy osobnika, dlatego wszystkie akcje wczytane są do systemu jako wzrocowe, a następnie przy tworzeniu populacji - aby ich nie naruszyć podczas zmieniania parametrów – kopiowane</w:t>
+      </w:r>
+      <w:r>
+        <w:rPr>
+          <w:sz w:val="28"/>
+          <w:szCs w:val="28"/>
+        </w:rPr>
+        <w:t>, bo jeśli przypiszemy wiele zmiennych do tej samej referencji to zmiana jednej zmiennej spowodowałaby zmianę wzorca i innych osobników</w:t>
+      </w:r>
+      <w:r>
+        <w:rPr>
+          <w:sz w:val="28"/>
+          <w:szCs w:val="28"/>
+        </w:rPr>
+        <w:t>.</w:t>
+      </w:r>
+    </w:p>
+    <w:p>
+      <w:pPr>
+        <w:ind w:left="705"/>
+        <w:rPr>
+          <w:sz w:val="28"/>
+          <w:szCs w:val="28"/>
+        </w:rPr>
+      </w:pPr>
+      <w:r>
+        <w:rPr>
+          <w:b/>
+          <w:sz w:val="28"/>
+          <w:szCs w:val="28"/>
+        </w:rPr>
+        <w:t xml:space="preserve">Action </w:t>
+      </w:r>
+      <w:r>
+        <w:rPr>
+          <w:sz w:val="28"/>
+          <w:szCs w:val="28"/>
+        </w:rPr>
+        <w:t xml:space="preserve"> - klasa reprezentująca akcję opisaną w pliku XML.</w:t>
+      </w:r>
+    </w:p>
+    <w:p>
+      <w:pPr>
+        <w:ind w:left="705"/>
+        <w:rPr>
+          <w:sz w:val="28"/>
+          <w:szCs w:val="28"/>
+        </w:rPr>
+      </w:pPr>
+      <w:r>
+        <w:rPr>
+          <w:b/>
+          <w:sz w:val="28"/>
+          <w:szCs w:val="28"/>
+        </w:rPr>
+        <w:t>Parameter</w:t>
+      </w:r>
+      <w:r>
+        <w:rPr>
+          <w:sz w:val="28"/>
+          <w:szCs w:val="28"/>
+        </w:rPr>
+        <w:t xml:space="preserve"> – klasa reprezentująca parametr akcji opisany w pliku XML.</w:t>
+      </w:r>
+    </w:p>
+    <w:p>
+      <w:pPr>
+        <w:ind w:left="705"/>
+        <w:rPr>
+          <w:sz w:val="28"/>
+          <w:szCs w:val="28"/>
+        </w:rPr>
+      </w:pPr>
+      <w:r>
+        <w:rPr>
+          <w:b/>
+          <w:sz w:val="28"/>
+          <w:szCs w:val="28"/>
+        </w:rPr>
+        <w:t xml:space="preserve">Unit </w:t>
+      </w:r>
+      <w:r>
+        <w:rPr>
+          <w:sz w:val="28"/>
+          <w:szCs w:val="28"/>
+        </w:rPr>
+        <w:t>– klasa reprezentująca osobnika populacji przechowującego swoje rozwiązanie oraz jego wartość.</w:t>
+      </w:r>
+    </w:p>
+    <w:p>
+      <w:pPr>
+        <w:ind w:left="705"/>
+        <w:rPr>
+          <w:sz w:val="28"/>
+          <w:szCs w:val="28"/>
+        </w:rPr>
+      </w:pPr>
+      <w:r>
+        <w:rPr>
+          <w:b/>
+          <w:sz w:val="28"/>
+          <w:szCs w:val="28"/>
+        </w:rPr>
+        <w:t>MethodsContainer</w:t>
+      </w:r>
+      <w:r>
+        <w:rPr>
+          <w:sz w:val="28"/>
+          <w:szCs w:val="28"/>
+        </w:rPr>
+        <w:t xml:space="preserve"> – klasa przetrzymująca metody, których nazwy zostały podane w pliku XMl dla każdego węzła, służą one do obliczania wartości footprint’u dla każdego węzła.</w:t>
+      </w:r>
+    </w:p>
+    <w:p>
+      <w:pPr>
+        <w:ind w:left="705"/>
+        <w:rPr>
+          <w:sz w:val="28"/>
+          <w:szCs w:val="28"/>
+        </w:rPr>
+      </w:pPr>
+      <w:r>
+        <w:rPr>
+          <w:b/>
+          <w:sz w:val="28"/>
+          <w:szCs w:val="28"/>
+        </w:rPr>
+        <w:t xml:space="preserve">Generator </w:t>
+      </w:r>
+      <w:r>
+        <w:rPr>
+          <w:sz w:val="28"/>
+          <w:szCs w:val="28"/>
+        </w:rPr>
+        <w:t>– klasa generująca początkową populację.</w:t>
+      </w:r>
+    </w:p>
+    <w:p>
+      <w:pPr>
+        <w:ind w:left="705"/>
+        <w:rPr>
+          <w:sz w:val="28"/>
+          <w:szCs w:val="28"/>
+        </w:rPr>
+      </w:pPr>
+      <w:r>
+        <w:rPr>
+          <w:b/>
+          <w:sz w:val="28"/>
+          <w:szCs w:val="28"/>
+        </w:rPr>
+        <w:t xml:space="preserve">MapFiller </w:t>
+      </w:r>
+      <w:r>
+        <w:rPr>
+          <w:sz w:val="28"/>
+          <w:szCs w:val="28"/>
+        </w:rPr>
+        <w:t>– klasa wypełniająca mapy parametrów, akcji oraz typów akcji, które mogą w danym momencie być użyte do tworzenia rozwiązania albo populacji.</w:t>
+      </w:r>
+    </w:p>
+    <w:p>
+      <w:pPr>
+        <w:ind w:left="705"/>
+        <w:rPr>
+          <w:sz w:val="28"/>
+          <w:szCs w:val="28"/>
+        </w:rPr>
+      </w:pPr>
+      <w:r>
+        <w:rPr>
+          <w:b/>
+          <w:sz w:val="28"/>
+          <w:szCs w:val="28"/>
+        </w:rPr>
+        <w:t xml:space="preserve">Analyzer </w:t>
+      </w:r>
+      <w:r>
+        <w:rPr>
+          <w:sz w:val="28"/>
+          <w:szCs w:val="28"/>
+        </w:rPr>
+        <w:t xml:space="preserve">– klasa sprawdzająca jakie parametry oraz akcje są możliwe w danym momencie do użycia aby klasa </w:t>
+      </w:r>
+      <w:r>
+        <w:rPr>
+          <w:b/>
+          <w:sz w:val="28"/>
+          <w:szCs w:val="28"/>
+        </w:rPr>
+        <w:t>MapFiller</w:t>
+      </w:r>
+      <w:r>
+        <w:rPr>
+          <w:sz w:val="28"/>
+          <w:szCs w:val="28"/>
+        </w:rPr>
+        <w:t xml:space="preserve"> mogła je dodać do mapy.</w:t>
+      </w:r>
+    </w:p>
+    <w:p>
+      <w:pPr>
+        <w:ind w:left="705"/>
+        <w:rPr>
+          <w:sz w:val="28"/>
+          <w:szCs w:val="28"/>
+        </w:rPr>
+      </w:pPr>
+      <w:r>
+        <w:rPr>
+          <w:b/>
+          <w:sz w:val="28"/>
+          <w:szCs w:val="28"/>
+        </w:rPr>
+        <w:t xml:space="preserve">Calculator </w:t>
+      </w:r>
+      <w:r>
+        <w:rPr>
+          <w:sz w:val="28"/>
+          <w:szCs w:val="28"/>
+        </w:rPr>
+        <w:t>– klasa zliczająca footprint dla całego drzewa.</w:t>
+      </w:r>
+    </w:p>
+    <w:p>
+      <w:pPr>
+        <w:ind w:left="705"/>
+        <w:rPr>
+          <w:sz w:val="28"/>
+          <w:szCs w:val="28"/>
+        </w:rPr>
+      </w:pPr>
+      <w:r>
+        <w:rPr>
+          <w:b/>
+          <w:sz w:val="28"/>
+          <w:szCs w:val="28"/>
+        </w:rPr>
+        <w:t xml:space="preserve">Randomizer </w:t>
+      </w:r>
+      <w:r>
+        <w:rPr>
+          <w:sz w:val="28"/>
+          <w:szCs w:val="28"/>
+        </w:rPr>
+        <w:t>– klasa wybierająca dwa osobniki do wykonania danej operacji, czyli na przykład krzyżowania.</w:t>
+      </w:r>
+    </w:p>
+    <w:p>
+      <w:pPr>
+        <w:ind w:left="705"/>
+        <w:rPr>
+          <w:sz w:val="28"/>
+          <w:szCs w:val="28"/>
+        </w:rPr>
+      </w:pPr>
+      <w:r>
+        <w:rPr>
+          <w:b/>
+          <w:sz w:val="28"/>
+          <w:szCs w:val="28"/>
+        </w:rPr>
+        <w:t xml:space="preserve">Printer </w:t>
+      </w:r>
+      <w:r>
+        <w:rPr>
+          <w:sz w:val="28"/>
+          <w:szCs w:val="28"/>
+        </w:rPr>
+        <w:t>– klasa wypisująca wyniki na konsolę.</w:t>
+      </w:r>
+    </w:p>
+    <w:p>
+      <w:pPr>
+        <w:ind w:left="705"/>
+        <w:rPr>
+          <w:sz w:val="28"/>
+          <w:szCs w:val="28"/>
+        </w:rPr>
+      </w:pPr>
+      <w:r>
+        <w:rPr>
+          <w:b/>
+          <w:sz w:val="28"/>
+          <w:szCs w:val="28"/>
+        </w:rPr>
+        <w:t xml:space="preserve">Constants </w:t>
+      </w:r>
+      <w:r>
+        <w:rPr>
+          <w:sz w:val="28"/>
+          <w:szCs w:val="28"/>
+        </w:rPr>
+        <w:t>– klasa ze stałymi programu.</w:t>
+      </w:r>
+    </w:p>
+    <w:p>
+      <w:pPr>
+        <w:ind w:left="705"/>
+        <w:rPr>
+          <w:b/>
           <w:sz w:val="28"/>
           <w:szCs w:val="28"/>
         </w:rPr>
@@ -384,7 +829,7 @@
         </w:rPr>
         <w:pict>
           <v:shape id="_x0000_i1026" type="#_x0000_t75" style="width:407.25pt;height:555.75pt">
-            <v:imagedata r:id="rId6" o:title="Bez tytułu"/>
+            <v:imagedata r:id="rId8" o:title="Bez tytułu"/>
           </v:shape>
         </w:pict>
       </w:r>
@@ -1278,6 +1723,141 @@
     </w:p>
     <w:p>
       <w:pPr>
+        <w:ind w:left="708" w:firstLine="348"/>
+        <w:rPr>
+          <w:sz w:val="28"/>
+          <w:szCs w:val="28"/>
+        </w:rPr>
+      </w:pPr>
+    </w:p>
+    <w:p>
+      <w:pPr>
+        <w:ind w:left="708" w:firstLine="348"/>
+        <w:rPr>
+          <w:sz w:val="28"/>
+          <w:szCs w:val="28"/>
+        </w:rPr>
+      </w:pPr>
+    </w:p>
+    <w:p>
+      <w:pPr>
+        <w:ind w:left="708" w:firstLine="348"/>
+        <w:rPr>
+          <w:sz w:val="28"/>
+          <w:szCs w:val="28"/>
+        </w:rPr>
+      </w:pPr>
+    </w:p>
+    <w:p>
+      <w:pPr>
+        <w:ind w:left="708" w:firstLine="348"/>
+        <w:rPr>
+          <w:sz w:val="28"/>
+          <w:szCs w:val="28"/>
+        </w:rPr>
+      </w:pPr>
+    </w:p>
+    <w:p>
+      <w:pPr>
+        <w:ind w:left="708" w:firstLine="348"/>
+        <w:rPr>
+          <w:sz w:val="28"/>
+          <w:szCs w:val="28"/>
+        </w:rPr>
+      </w:pPr>
+    </w:p>
+    <w:p>
+      <w:pPr>
+        <w:ind w:left="708" w:firstLine="348"/>
+        <w:rPr>
+          <w:sz w:val="28"/>
+          <w:szCs w:val="28"/>
+        </w:rPr>
+      </w:pPr>
+    </w:p>
+    <w:p>
+      <w:pPr>
+        <w:ind w:left="708" w:firstLine="348"/>
+        <w:rPr>
+          <w:sz w:val="28"/>
+          <w:szCs w:val="28"/>
+        </w:rPr>
+      </w:pPr>
+    </w:p>
+    <w:p>
+      <w:pPr>
+        <w:ind w:left="708" w:firstLine="348"/>
+        <w:rPr>
+          <w:sz w:val="28"/>
+          <w:szCs w:val="28"/>
+        </w:rPr>
+      </w:pPr>
+    </w:p>
+    <w:p>
+      <w:pPr>
+        <w:ind w:left="708" w:firstLine="348"/>
+        <w:rPr>
+          <w:sz w:val="28"/>
+          <w:szCs w:val="28"/>
+        </w:rPr>
+      </w:pPr>
+    </w:p>
+    <w:p>
+      <w:pPr>
+        <w:ind w:left="708" w:firstLine="348"/>
+        <w:rPr>
+          <w:sz w:val="28"/>
+          <w:szCs w:val="28"/>
+        </w:rPr>
+      </w:pPr>
+    </w:p>
+    <w:p>
+      <w:pPr>
+        <w:ind w:left="708" w:firstLine="348"/>
+        <w:rPr>
+          <w:sz w:val="28"/>
+          <w:szCs w:val="28"/>
+        </w:rPr>
+      </w:pPr>
+    </w:p>
+    <w:p>
+      <w:pPr>
+        <w:ind w:left="708" w:firstLine="348"/>
+        <w:rPr>
+          <w:sz w:val="28"/>
+          <w:szCs w:val="28"/>
+        </w:rPr>
+      </w:pPr>
+    </w:p>
+    <w:p>
+      <w:pPr>
+        <w:ind w:left="708" w:firstLine="348"/>
+        <w:rPr>
+          <w:sz w:val="28"/>
+          <w:szCs w:val="28"/>
+        </w:rPr>
+      </w:pPr>
+    </w:p>
+    <w:p>
+      <w:pPr>
+        <w:ind w:left="708" w:firstLine="348"/>
+        <w:rPr>
+          <w:sz w:val="28"/>
+          <w:szCs w:val="28"/>
+        </w:rPr>
+      </w:pPr>
+    </w:p>
+    <w:p>
+      <w:pPr>
+        <w:ind w:left="708" w:firstLine="348"/>
+        <w:rPr>
+          <w:sz w:val="28"/>
+          <w:szCs w:val="28"/>
+        </w:rPr>
+      </w:pPr>
+    </w:p>
+    <w:p>
+      <w:pPr>
         <w:pStyle w:val="ListParagraph"/>
         <w:numPr>
           <w:ilvl w:val="0"/>
@@ -1295,6 +1875,392 @@
           <w:sz w:val="36"/>
           <w:szCs w:val="36"/>
         </w:rPr>
+        <w:lastRenderedPageBreak/>
+        <w:t>Eksperymenty</w:t>
+      </w:r>
+    </w:p>
+    <w:p>
+      <w:pPr>
+        <w:pStyle w:val="ListParagraph"/>
+        <w:ind w:left="1416"/>
+        <w:rPr>
+          <w:sz w:val="28"/>
+          <w:szCs w:val="28"/>
+        </w:rPr>
+      </w:pPr>
+    </w:p>
+    <w:p>
+      <w:pPr>
+        <w:pStyle w:val="ListParagraph"/>
+        <w:ind w:left="1416"/>
+        <w:rPr>
+          <w:sz w:val="28"/>
+          <w:szCs w:val="28"/>
+        </w:rPr>
+      </w:pPr>
+      <w:r>
+        <w:rPr>
+          <w:sz w:val="28"/>
+          <w:szCs w:val="28"/>
+        </w:rPr>
+        <w:t>Eksperymenty prowadzone były na poniższym pliku XML:</w:t>
+      </w:r>
+    </w:p>
+    <w:p>
+      <w:pPr>
+        <w:pStyle w:val="ListParagraph"/>
+        <w:ind w:left="1416"/>
+        <w:rPr>
+          <w:sz w:val="28"/>
+          <w:szCs w:val="28"/>
+        </w:rPr>
+      </w:pPr>
+    </w:p>
+    <w:p>
+      <w:pPr>
+        <w:pStyle w:val="ListParagraph"/>
+        <w:ind w:left="1416"/>
+        <w:rPr>
+          <w:sz w:val="28"/>
+          <w:szCs w:val="28"/>
+        </w:rPr>
+      </w:pPr>
+      <w:r>
+        <w:rPr>
+          <w:sz w:val="28"/>
+          <w:szCs w:val="28"/>
+        </w:rPr>
+        <w:pict>
+          <v:shape id="_x0000_i1027" type="#_x0000_t75" style="width:327pt;height:604.5pt">
+            <v:imagedata r:id="rId9" o:title="Bez tytułu"/>
+          </v:shape>
+        </w:pict>
+      </w:r>
+    </w:p>
+    <w:p>
+      <w:pPr>
+        <w:pStyle w:val="ListParagraph"/>
+        <w:ind w:left="1416"/>
+        <w:rPr>
+          <w:sz w:val="28"/>
+          <w:szCs w:val="28"/>
+        </w:rPr>
+      </w:pPr>
+      <w:r>
+        <w:rPr>
+          <w:sz w:val="28"/>
+          <w:szCs w:val="28"/>
+        </w:rPr>
+        <w:lastRenderedPageBreak/>
+        <w:t>Metody liczące footprintdla każdego z węzłów były zaimplementowane tak:</w:t>
+      </w:r>
+    </w:p>
+    <w:p>
+      <w:pPr>
+        <w:rPr>
+          <w:sz w:val="28"/>
+          <w:szCs w:val="28"/>
+        </w:rPr>
+      </w:pPr>
+      <w:r>
+        <w:pict>
+          <v:shape id="_x0000_i1029" type="#_x0000_t75" style="width:513.75pt;height:213.75pt">
+            <v:imagedata r:id="rId10" o:title="Bez tytułu"/>
+          </v:shape>
+        </w:pict>
+      </w:r>
+    </w:p>
+    <w:p>
+      <w:pPr>
+        <w:rPr>
+          <w:sz w:val="28"/>
+          <w:szCs w:val="28"/>
+        </w:rPr>
+      </w:pPr>
+    </w:p>
+    <w:p>
+      <w:pPr>
+        <w:contextualSpacing/>
+        <w:rPr>
+          <w:sz w:val="28"/>
+          <w:szCs w:val="28"/>
+        </w:rPr>
+      </w:pPr>
+      <w:r>
+        <w:rPr>
+          <w:sz w:val="28"/>
+          <w:szCs w:val="28"/>
+        </w:rPr>
+        <w:tab/>
+      </w:r>
+      <w:r>
+        <w:rPr>
+          <w:sz w:val="28"/>
+          <w:szCs w:val="28"/>
+        </w:rPr>
+        <w:tab/>
+        <w:t xml:space="preserve">Na podstawie tych danych widać, że minimalna wartość jaką da się </w:t>
+      </w:r>
+    </w:p>
+    <w:p>
+      <w:pPr>
+        <w:rPr>
+          <w:sz w:val="28"/>
+          <w:szCs w:val="28"/>
+        </w:rPr>
+      </w:pPr>
+      <w:r>
+        <w:rPr>
+          <w:sz w:val="28"/>
+          <w:szCs w:val="28"/>
+        </w:rPr>
+        <w:tab/>
+      </w:r>
+      <w:r>
+        <w:rPr>
+          <w:sz w:val="28"/>
+          <w:szCs w:val="28"/>
+        </w:rPr>
+        <w:tab/>
+        <w:t>policzyć to 4030.0</w:t>
+      </w:r>
+      <w:r>
+        <w:rPr>
+          <w:sz w:val="28"/>
+          <w:szCs w:val="28"/>
+        </w:rPr>
+        <w:t xml:space="preserve"> a maksymalna to 11100.0. </w:t>
+      </w:r>
+    </w:p>
+    <w:p>
+      <w:pPr>
+        <w:contextualSpacing/>
+        <w:rPr>
+          <w:sz w:val="28"/>
+          <w:szCs w:val="28"/>
+        </w:rPr>
+      </w:pPr>
+      <w:r>
+        <w:rPr>
+          <w:sz w:val="28"/>
+          <w:szCs w:val="28"/>
+        </w:rPr>
+        <w:tab/>
+      </w:r>
+      <w:r>
+        <w:rPr>
+          <w:sz w:val="28"/>
+          <w:szCs w:val="28"/>
+        </w:rPr>
+        <w:tab/>
+        <w:t>Parametry algorytmu były ustawione w ten sposób:</w:t>
+      </w:r>
+    </w:p>
+    <w:p>
+      <w:pPr>
+        <w:contextualSpacing/>
+        <w:rPr>
+          <w:sz w:val="28"/>
+          <w:szCs w:val="28"/>
+        </w:rPr>
+      </w:pPr>
+      <w:r>
+        <w:rPr>
+          <w:sz w:val="28"/>
+          <w:szCs w:val="28"/>
+        </w:rPr>
+        <w:tab/>
+      </w:r>
+      <w:r>
+        <w:rPr>
+          <w:sz w:val="28"/>
+          <w:szCs w:val="28"/>
+        </w:rPr>
+        <w:tab/>
+        <w:t>- ilość iteracji = 100</w:t>
+      </w:r>
+    </w:p>
+    <w:p>
+      <w:pPr>
+        <w:contextualSpacing/>
+        <w:rPr>
+          <w:sz w:val="28"/>
+          <w:szCs w:val="28"/>
+        </w:rPr>
+      </w:pPr>
+      <w:r>
+        <w:rPr>
+          <w:sz w:val="28"/>
+          <w:szCs w:val="28"/>
+        </w:rPr>
+        <w:tab/>
+      </w:r>
+      <w:r>
+        <w:rPr>
+          <w:sz w:val="28"/>
+          <w:szCs w:val="28"/>
+        </w:rPr>
+        <w:tab/>
+        <w:t>- rozmiar populacji = 50</w:t>
+      </w:r>
+    </w:p>
+    <w:p>
+      <w:pPr>
+        <w:rPr>
+          <w:sz w:val="28"/>
+          <w:szCs w:val="28"/>
+        </w:rPr>
+      </w:pPr>
+      <w:r>
+        <w:rPr>
+          <w:sz w:val="28"/>
+          <w:szCs w:val="28"/>
+        </w:rPr>
+        <w:tab/>
+      </w:r>
+      <w:r>
+        <w:rPr>
+          <w:sz w:val="28"/>
+          <w:szCs w:val="28"/>
+        </w:rPr>
+        <w:tab/>
+        <w:t>- szansa na mutację = 10%</w:t>
+      </w:r>
+    </w:p>
+    <w:p>
+      <w:pPr>
+        <w:rPr>
+          <w:sz w:val="28"/>
+          <w:szCs w:val="28"/>
+        </w:rPr>
+      </w:pPr>
+      <w:r>
+        <w:rPr>
+          <w:sz w:val="28"/>
+          <w:szCs w:val="28"/>
+        </w:rPr>
+        <w:tab/>
+      </w:r>
+      <w:r>
+        <w:rPr>
+          <w:sz w:val="28"/>
+          <w:szCs w:val="28"/>
+        </w:rPr>
+        <w:tab/>
+        <w:t>Przykładowy wynik programu:</w:t>
+      </w:r>
+      <w:r>
+        <w:rPr>
+          <w:sz w:val="28"/>
+          <w:szCs w:val="28"/>
+        </w:rPr>
+        <w:tab/>
+      </w:r>
+      <w:r>
+        <w:rPr>
+          <w:sz w:val="28"/>
+          <w:szCs w:val="28"/>
+        </w:rPr>
+        <w:pict>
+          <v:shape id="_x0000_i1035" type="#_x0000_t75" style="width:437.25pt;height:54.75pt">
+            <v:imagedata r:id="rId11" o:title="Bez tytułu"/>
+          </v:shape>
+        </w:pict>
+      </w:r>
+    </w:p>
+    <w:p>
+      <w:pPr>
+        <w:rPr>
+          <w:sz w:val="28"/>
+          <w:szCs w:val="28"/>
+        </w:rPr>
+      </w:pPr>
+    </w:p>
+    <w:p>
+      <w:pPr>
+        <w:contextualSpacing/>
+        <w:rPr>
+          <w:sz w:val="28"/>
+          <w:szCs w:val="28"/>
+        </w:rPr>
+      </w:pPr>
+      <w:r>
+        <w:rPr>
+          <w:sz w:val="28"/>
+          <w:szCs w:val="28"/>
+        </w:rPr>
+        <w:tab/>
+      </w:r>
+      <w:r>
+        <w:rPr>
+          <w:sz w:val="28"/>
+          <w:szCs w:val="28"/>
+        </w:rPr>
+        <w:tab/>
+      </w:r>
+      <w:r>
+        <w:rPr>
+          <w:sz w:val="28"/>
+          <w:szCs w:val="28"/>
+        </w:rPr>
+        <w:t xml:space="preserve">Po 30-krotnym uruchomieniu programu i zgromadzonych danych, </w:t>
+      </w:r>
+    </w:p>
+    <w:p>
+      <w:pPr>
+        <w:ind w:left="1416"/>
+        <w:rPr>
+          <w:sz w:val="28"/>
+          <w:szCs w:val="28"/>
+        </w:rPr>
+      </w:pPr>
+      <w:r>
+        <w:rPr>
+          <w:sz w:val="28"/>
+          <w:szCs w:val="28"/>
+        </w:rPr>
+        <w:t>obliczyliśmy odchylenie standardowe, wyniki prezentują się następująco:</w:t>
+      </w:r>
+    </w:p>
+    <w:p>
+      <w:pPr>
+        <w:rPr>
+          <w:sz w:val="28"/>
+          <w:szCs w:val="28"/>
+        </w:rPr>
+      </w:pPr>
+      <w:r>
+        <w:rPr>
+          <w:sz w:val="28"/>
+          <w:szCs w:val="28"/>
+        </w:rPr>
+        <w:lastRenderedPageBreak/>
+        <w:pict>
+          <v:shape id="_x0000_i1036" type="#_x0000_t75" style="width:448.5pt;height:241.5pt">
+            <v:imagedata r:id="rId12" o:title="Bez tytułu"/>
+          </v:shape>
+        </w:pict>
+      </w:r>
+    </w:p>
+    <w:p>
+      <w:pPr>
+        <w:pStyle w:val="ListParagraph"/>
+        <w:numPr>
+          <w:ilvl w:val="0"/>
+          <w:numId w:val="1"/>
+        </w:numPr>
+        <w:rPr>
+          <w:b/>
+          <w:sz w:val="36"/>
+          <w:szCs w:val="36"/>
+        </w:rPr>
+      </w:pPr>
+      <w:r>
+        <w:rPr>
+          <w:b/>
+          <w:sz w:val="36"/>
+          <w:szCs w:val="36"/>
+        </w:rPr>
         <w:t>Możliwe usprawnienia oraz dalszy rozwój</w:t>
       </w:r>
     </w:p>
@@ -1307,6 +2273,8 @@
           <w:szCs w:val="28"/>
         </w:rPr>
       </w:pPr>
+      <w:bookmarkStart w:id="0" w:name="_GoBack"/>
+      <w:bookmarkEnd w:id="0"/>
     </w:p>
     <w:p>
       <w:pPr>
@@ -1469,6 +2437,42 @@
           <w:szCs w:val="28"/>
         </w:rPr>
         <w:t>, ponieważ narazie niektóre parametry zostały ustawione jako stałe – i tam są zmieniane, a są nimi :</w:t>
+      </w:r>
+    </w:p>
+    <w:p>
+      <w:pPr>
+        <w:pStyle w:val="ListParagraph"/>
+        <w:ind w:left="1416"/>
+        <w:rPr>
+          <w:sz w:val="28"/>
+          <w:szCs w:val="28"/>
+        </w:rPr>
+      </w:pPr>
+      <w:r>
+        <w:rPr>
+          <w:sz w:val="28"/>
+          <w:szCs w:val="28"/>
+        </w:rPr>
+        <w:tab/>
+        <w:t>- CARDINALITY – czyli rozmiar populacji</w:t>
+      </w:r>
+    </w:p>
+    <w:p>
+      <w:pPr>
+        <w:pStyle w:val="ListParagraph"/>
+        <w:ind w:left="1416"/>
+        <w:rPr>
+          <w:sz w:val="28"/>
+          <w:szCs w:val="28"/>
+        </w:rPr>
+      </w:pPr>
+      <w:r>
+        <w:rPr>
+          <w:sz w:val="28"/>
+          <w:szCs w:val="28"/>
+        </w:rPr>
+        <w:tab/>
+        <w:t>- NUMBER_OF_ITERATIONS – ilość iteracji algorytmu ewolucyjnego</w:t>
       </w:r>
     </w:p>
     <w:p>
@@ -1487,7 +2491,7 @@
         </w:rPr>
         <w:lastRenderedPageBreak/>
         <w:tab/>
-        <w:t>- CARDINALITY – czyli rozmiar populacji</w:t>
+        <w:t>- MUTATION_CHANCE – szansa na zmutowanie węzła</w:t>
       </w:r>
     </w:p>
     <w:p>
@@ -1499,14 +2503,6 @@
           <w:szCs w:val="28"/>
         </w:rPr>
       </w:pPr>
-      <w:r>
-        <w:rPr>
-          <w:sz w:val="28"/>
-          <w:szCs w:val="28"/>
-        </w:rPr>
-        <w:tab/>
-        <w:t>- NUMBER_OF_ITERATIONS – ilość iteracji algorytmu ewolucyjnego</w:t>
-      </w:r>
     </w:p>
     <w:p>
       <w:pPr>
@@ -1522,8 +2518,7 @@
           <w:sz w:val="28"/>
           <w:szCs w:val="28"/>
         </w:rPr>
-        <w:tab/>
-        <w:t>- MUTATION_CHANCE – szansa na zmutowanie węzła</w:t>
+        <w:t>- możliwe zmienianie wymienionych wartości poprzez GUI, zamiast propertiesów, chyba że być może jakieś podejście hybrydowe</w:t>
       </w:r>
     </w:p>
     <w:p>
@@ -1541,16 +2536,18 @@
         <w:pStyle w:val="ListParagraph"/>
         <w:ind w:left="1416"/>
         <w:rPr>
-          <w:sz w:val="28"/>
-          <w:szCs w:val="28"/>
-        </w:rPr>
-      </w:pPr>
-      <w:r>
-        <w:rPr>
-          <w:sz w:val="28"/>
-          <w:szCs w:val="28"/>
-        </w:rPr>
-        <w:t>- możliwe zmienianie wymienionych wartości poprzez GUI, zamiast propertiesów, chyba że być może jakieś podejście hybrydowe</w:t>
+          <w:b/>
+          <w:sz w:val="28"/>
+          <w:szCs w:val="28"/>
+        </w:rPr>
+      </w:pPr>
+      <w:r>
+        <w:rPr>
+          <w:b/>
+          <w:sz w:val="28"/>
+          <w:szCs w:val="28"/>
+        </w:rPr>
+        <w:t>Dalszy rozwój:</w:t>
       </w:r>
     </w:p>
     <w:p>
@@ -1562,25 +2559,38 @@
           <w:szCs w:val="28"/>
         </w:rPr>
       </w:pPr>
+      <w:r>
+        <w:rPr>
+          <w:sz w:val="28"/>
+          <w:szCs w:val="28"/>
+        </w:rPr>
+        <w:t xml:space="preserve">- stworzenie GUI do programu, ponieważ narazie jest tak zrobione, że trzeba ręcznie tworzyć xml’e i wstawiać w odpowiednie miejsce w projekcie i dopisywać do klasy </w:t>
+      </w:r>
+      <w:r>
+        <w:rPr>
+          <w:b/>
+          <w:sz w:val="28"/>
+          <w:szCs w:val="28"/>
+        </w:rPr>
+        <w:t xml:space="preserve">MethodsContainer </w:t>
+      </w:r>
+      <w:r>
+        <w:rPr>
+          <w:sz w:val="28"/>
+          <w:szCs w:val="28"/>
+        </w:rPr>
+        <w:t>odpowiednie metody – ktoś nie będący informatykiem może takich rzeczy nie umieć</w:t>
+      </w:r>
     </w:p>
     <w:p>
       <w:pPr>
         <w:pStyle w:val="ListParagraph"/>
         <w:ind w:left="1416"/>
         <w:rPr>
-          <w:b/>
-          <w:sz w:val="28"/>
-          <w:szCs w:val="28"/>
-        </w:rPr>
-      </w:pPr>
-      <w:r>
-        <w:rPr>
-          <w:b/>
-          <w:sz w:val="28"/>
-          <w:szCs w:val="28"/>
-        </w:rPr>
-        <w:t>Dalszy rozwój:</w:t>
-      </w:r>
+          <w:sz w:val="28"/>
+          <w:szCs w:val="28"/>
+        </w:rPr>
+      </w:pPr>
     </w:p>
     <w:p>
       <w:pPr>
@@ -1596,22 +2606,7 @@
           <w:sz w:val="28"/>
           <w:szCs w:val="28"/>
         </w:rPr>
-        <w:t xml:space="preserve">- stworzenie GUI do programu, ponieważ narazie jest tak zrobione, że trzeba ręcznie tworzyć xml’e i wstawiać w odpowiednie miejsce w projekcie i dopisywać do klasy </w:t>
-      </w:r>
-      <w:r>
-        <w:rPr>
-          <w:b/>
-          <w:sz w:val="28"/>
-          <w:szCs w:val="28"/>
-        </w:rPr>
-        <w:t xml:space="preserve">MethodsContainer </w:t>
-      </w:r>
-      <w:r>
-        <w:rPr>
-          <w:sz w:val="28"/>
-          <w:szCs w:val="28"/>
-        </w:rPr>
-        <w:t>odpowiednie metody – ktoś nie będący informatykiem może takich rzeczy nie umieć</w:t>
+        <w:t>- dodanie walidacji do tego GUI gdy tworzone będą kolene węzły, tak aby sprawdzić czy drzewo może być poprawnie stworzone, albo czy zasady opisane wyżej są spełnione</w:t>
       </w:r>
     </w:p>
     <w:p>
@@ -1638,43 +2633,7 @@
           <w:sz w:val="28"/>
           <w:szCs w:val="28"/>
         </w:rPr>
-        <w:t>- dodanie walidacji do tego GUI gdy tworzone będą kolene węzły, tak aby sprawdzić czy drzewo może być poprawnie stworzone, albo czy zasady opisane wyżej są spełnione</w:t>
-      </w:r>
-    </w:p>
-    <w:p>
-      <w:pPr>
-        <w:pStyle w:val="ListParagraph"/>
-        <w:ind w:left="1416"/>
-        <w:rPr>
-          <w:sz w:val="28"/>
-          <w:szCs w:val="28"/>
-        </w:rPr>
-      </w:pPr>
-    </w:p>
-    <w:p>
-      <w:pPr>
-        <w:pStyle w:val="ListParagraph"/>
-        <w:ind w:left="1416"/>
-        <w:rPr>
-          <w:sz w:val="28"/>
-          <w:szCs w:val="28"/>
-        </w:rPr>
-      </w:pPr>
-      <w:r>
-        <w:rPr>
-          <w:sz w:val="28"/>
-          <w:szCs w:val="28"/>
-        </w:rPr>
-        <w:t>- być może zamienić podejście z klasą MethodsContainer – które jest dość sztywne bo trzeba dodawać metody konkretnie do tej klasy – na jakieś inne, gdize użytkownik może podać już swoją klasę z zaimplementowanymi metodami, albo</w:t>
-      </w:r>
-      <w:bookmarkStart w:id="0" w:name="_GoBack"/>
-      <w:bookmarkEnd w:id="0"/>
-      <w:r>
-        <w:rPr>
-          <w:sz w:val="28"/>
-          <w:szCs w:val="28"/>
-        </w:rPr>
-        <w:t xml:space="preserve"> podać swój jar, albo metody te mogą być dopisywane z poziomu stworzonego GUI do odpowiedniej klasy</w:t>
+        <w:t>- być może zamienić podejście z klasą MethodsContainer – które jest dość sztywne bo trzeba dodawać metody konkretnie do tej klasy – na jakieś inne, gdize użytkownik może podać już swoją klasę z zaimplementowanymi metodami, albo podać swój jar, albo metody te mogą być dopisywane z poziomu stworzonego GUI do odpowiedniej klasy</w:t>
       </w:r>
     </w:p>
     <w:p>
@@ -1713,6 +2672,56 @@
     </w:sectPr>
   </w:body>
 </w:document>
+</file>
+
+<file path=word/endnotes.xml><?xml version="1.0" encoding="utf-8"?>
+<w:endnotes xmlns:wpc="http://schemas.microsoft.com/office/word/2010/wordprocessingCanvas" xmlns:cx="http://schemas.microsoft.com/office/drawing/2014/chartex" xmlns:mc="http://schemas.openxmlformats.org/markup-compatibility/2006" xmlns:o="urn:schemas-microsoft-com:office:office" xmlns:r="http://schemas.openxmlformats.org/officeDocument/2006/relationships" xmlns:m="http://schemas.openxmlformats.org/officeDocument/2006/math" xmlns:v="urn:schemas-microsoft-com:vml" xmlns:wp14="http://schemas.microsoft.com/office/word/2010/wordprocessingDrawing" xmlns:wp="http://schemas.openxmlformats.org/drawingml/2006/wordprocessingDrawing" xmlns:w10="urn:schemas-microsoft-com:office:word" xmlns:w="http://schemas.openxmlformats.org/wordprocessingml/2006/main" xmlns:w14="http://schemas.microsoft.com/office/word/2010/wordml" xmlns:w15="http://schemas.microsoft.com/office/word/2012/wordml" xmlns:w16se="http://schemas.microsoft.com/office/word/2015/wordml/symex" xmlns:wpg="http://schemas.microsoft.com/office/word/2010/wordprocessingGroup" xmlns:wpi="http://schemas.microsoft.com/office/word/2010/wordprocessingInk" xmlns:wne="http://schemas.microsoft.com/office/word/2006/wordml" xmlns:wps="http://schemas.microsoft.com/office/word/2010/wordprocessingShape" mc:Ignorable="w14 w15 w16se wp14">
+  <w:endnote w:type="separator" w:id="-1">
+    <w:p>
+      <w:pPr>
+        <w:spacing w:after="0" w:line="240" w:lineRule="auto"/>
+      </w:pPr>
+      <w:r>
+        <w:separator/>
+      </w:r>
+    </w:p>
+  </w:endnote>
+  <w:endnote w:type="continuationSeparator" w:id="0">
+    <w:p>
+      <w:pPr>
+        <w:spacing w:after="0" w:line="240" w:lineRule="auto"/>
+      </w:pPr>
+      <w:r>
+        <w:continuationSeparator/>
+      </w:r>
+    </w:p>
+  </w:endnote>
+</w:endnotes>
+</file>
+
+<file path=word/footnotes.xml><?xml version="1.0" encoding="utf-8"?>
+<w:footnotes xmlns:wpc="http://schemas.microsoft.com/office/word/2010/wordprocessingCanvas" xmlns:cx="http://schemas.microsoft.com/office/drawing/2014/chartex" xmlns:mc="http://schemas.openxmlformats.org/markup-compatibility/2006" xmlns:o="urn:schemas-microsoft-com:office:office" xmlns:r="http://schemas.openxmlformats.org/officeDocument/2006/relationships" xmlns:m="http://schemas.openxmlformats.org/officeDocument/2006/math" xmlns:v="urn:schemas-microsoft-com:vml" xmlns:wp14="http://schemas.microsoft.com/office/word/2010/wordprocessingDrawing" xmlns:wp="http://schemas.openxmlformats.org/drawingml/2006/wordprocessingDrawing" xmlns:w10="urn:schemas-microsoft-com:office:word" xmlns:w="http://schemas.openxmlformats.org/wordprocessingml/2006/main" xmlns:w14="http://schemas.microsoft.com/office/word/2010/wordml" xmlns:w15="http://schemas.microsoft.com/office/word/2012/wordml" xmlns:w16se="http://schemas.microsoft.com/office/word/2015/wordml/symex" xmlns:wpg="http://schemas.microsoft.com/office/word/2010/wordprocessingGroup" xmlns:wpi="http://schemas.microsoft.com/office/word/2010/wordprocessingInk" xmlns:wne="http://schemas.microsoft.com/office/word/2006/wordml" xmlns:wps="http://schemas.microsoft.com/office/word/2010/wordprocessingShape" mc:Ignorable="w14 w15 w16se wp14">
+  <w:footnote w:type="separator" w:id="-1">
+    <w:p>
+      <w:pPr>
+        <w:spacing w:after="0" w:line="240" w:lineRule="auto"/>
+      </w:pPr>
+      <w:r>
+        <w:separator/>
+      </w:r>
+    </w:p>
+  </w:footnote>
+  <w:footnote w:type="continuationSeparator" w:id="0">
+    <w:p>
+      <w:pPr>
+        <w:spacing w:after="0" w:line="240" w:lineRule="auto"/>
+      </w:pPr>
+      <w:r>
+        <w:continuationSeparator/>
+      </w:r>
+    </w:p>
+  </w:footnote>
+</w:footnotes>
 </file>
 
 <file path=word/numbering.xml><?xml version="1.0" encoding="utf-8"?>
@@ -2273,6 +3282,55 @@
       <w:contextualSpacing/>
     </w:pPr>
   </w:style>
+  <w:style w:type="character" w:customStyle="1" w:styleId="5yl5">
+    <w:name w:val="_5yl5"/>
+    <w:basedOn w:val="DefaultParagraphFont"/>
+    <w:rsid w:val="0071600E"/>
+  </w:style>
+  <w:style w:type="paragraph" w:styleId="Header">
+    <w:name w:val="header"/>
+    <w:basedOn w:val="Normal"/>
+    <w:link w:val="HeaderChar"/>
+    <w:uiPriority w:val="99"/>
+    <w:unhideWhenUsed/>
+    <w:rsid w:val="00D13E00"/>
+    <w:pPr>
+      <w:tabs>
+        <w:tab w:val="center" w:pos="4536"/>
+        <w:tab w:val="right" w:pos="9072"/>
+      </w:tabs>
+      <w:spacing w:after="0" w:line="240" w:lineRule="auto"/>
+    </w:pPr>
+  </w:style>
+  <w:style w:type="character" w:customStyle="1" w:styleId="HeaderChar">
+    <w:name w:val="Header Char"/>
+    <w:basedOn w:val="DefaultParagraphFont"/>
+    <w:link w:val="Header"/>
+    <w:uiPriority w:val="99"/>
+    <w:rsid w:val="00D13E00"/>
+  </w:style>
+  <w:style w:type="paragraph" w:styleId="Footer">
+    <w:name w:val="footer"/>
+    <w:basedOn w:val="Normal"/>
+    <w:link w:val="FooterChar"/>
+    <w:uiPriority w:val="99"/>
+    <w:unhideWhenUsed/>
+    <w:rsid w:val="00D13E00"/>
+    <w:pPr>
+      <w:tabs>
+        <w:tab w:val="center" w:pos="4536"/>
+        <w:tab w:val="right" w:pos="9072"/>
+      </w:tabs>
+      <w:spacing w:after="0" w:line="240" w:lineRule="auto"/>
+    </w:pPr>
+  </w:style>
+  <w:style w:type="character" w:customStyle="1" w:styleId="FooterChar">
+    <w:name w:val="Footer Char"/>
+    <w:basedOn w:val="DefaultParagraphFont"/>
+    <w:link w:val="Footer"/>
+    <w:uiPriority w:val="99"/>
+    <w:rsid w:val="00D13E00"/>
+  </w:style>
 </w:styles>
 </file>
 

</xml_diff>